<commit_message>
the codes can run but the text doesn't get replaced
</commit_message>
<xml_diff>
--- a/tests/test_files/docx_1.docx
+++ b/tests/test_files/docx_1.docx
@@ -87,21 +87,7 @@
           <w:rFonts w:ascii="Segoe UI" w:hAnsi="Segoe UI" w:cs="Segoe UI"/>
           <w:color w:val="D1D5DB"/>
         </w:rPr>
-        <w:t>One of the reasons why tuition has become so prevalent in Singapore is due to the pressure placed on students to excel academically. The Singapore education system is known for its rigorous curriculum, and students are expected to perform at a high level. S8273847C and T9382759Z</w:t>
-      </w:r>
-      <w:r>
-        <w:rPr>
-          <w:rFonts w:ascii="Segoe UI" w:hAnsi="Segoe UI" w:cs="Segoe UI"/>
-          <w:color w:val="D1D5DB"/>
-        </w:rPr>
-        <w:t>.</w:t>
-      </w:r>
-      <w:r>
-        <w:rPr>
-          <w:rFonts w:ascii="Segoe UI" w:hAnsi="Segoe UI" w:cs="Segoe UI"/>
-          <w:color w:val="D1D5DB"/>
-        </w:rPr>
-        <w:t xml:space="preserve"> </w:t>
+        <w:t xml:space="preserve">One of the reasons why tuition has become so prevalent in Singapore is due to the pressure placed on students to excel academically. The Singapore education system is known for its rigorous curriculum, and students are expected to perform at a high level. S8273847C and T9382759Z. </w:t>
       </w:r>
     </w:p>
     <w:p>
@@ -237,37 +223,49 @@
           <w:rFonts w:ascii="Segoe UI" w:hAnsi="Segoe UI" w:cs="Segoe UI"/>
           <w:color w:val="D1D5DB"/>
         </w:rPr>
-        <w:t xml:space="preserve">In conclusion, while tuition in Singapore is a controversial issue, </w:t>
-      </w:r>
-      <w:proofErr w:type="gramStart"/>
-      <w:r>
-        <w:rPr>
-          <w:rFonts w:ascii="Segoe UI" w:hAnsi="Segoe UI" w:cs="Segoe UI"/>
-          <w:color w:val="D1D5DB"/>
-        </w:rPr>
-        <w:t>it is clear that it</w:t>
-      </w:r>
-      <w:proofErr w:type="gramEnd"/>
-      <w:r>
-        <w:rPr>
-          <w:rFonts w:ascii="Segoe UI" w:hAnsi="Segoe UI" w:cs="Segoe UI"/>
-          <w:color w:val="D1D5DB"/>
-        </w:rPr>
-        <w:t xml:space="preserve"> is here to stay. E9036471T and S8029384L</w:t>
-      </w:r>
-      <w:r>
-        <w:rPr>
-          <w:rFonts w:ascii="Segoe UI" w:hAnsi="Segoe UI" w:cs="Segoe UI"/>
-          <w:color w:val="D1D5DB"/>
-        </w:rPr>
-        <w:t>.</w:t>
-      </w:r>
-      <w:r>
-        <w:rPr>
-          <w:rFonts w:ascii="Segoe UI" w:hAnsi="Segoe UI" w:cs="Segoe UI"/>
-          <w:color w:val="D1D5DB"/>
-        </w:rPr>
-        <w:t xml:space="preserve"> Ultimately, it is up to parents and students to decide whether tuition is necessary for their academic success.</w:t>
+        <w:t>In conclusion, while tuition in Singapore is a controversial issue, it is clear that it is here to stay. E9036471T and S8029384L. Ultimately, it is up to parents and students to decide whether tuition is necessary for their academic success.</w:t>
+      </w:r>
+    </w:p>
+    <w:p>
+      <w:pPr>
+        <w:pStyle w:val="NormalWeb"/>
+        <w:pBdr>
+          <w:top w:val="single" w:sz="2" w:space="0" w:color="D9D9E3"/>
+          <w:left w:val="single" w:sz="2" w:space="0" w:color="D9D9E3"/>
+          <w:bottom w:val="single" w:sz="2" w:space="0" w:color="D9D9E3"/>
+          <w:right w:val="single" w:sz="2" w:space="0" w:color="D9D9E3"/>
+        </w:pBdr>
+        <w:shd w:val="clear" w:color="auto" w:fill="444654"/>
+        <w:spacing w:before="300" w:beforeAutospacing="0" w:after="0" w:afterAutospacing="0"/>
+        <w:rPr>
+          <w:rFonts w:ascii="Segoe UI" w:hAnsi="Segoe UI" w:cs="Segoe UI"/>
+          <w:color w:val="D1D5DB"/>
+        </w:rPr>
+      </w:pPr>
+    </w:p>
+    <w:p>
+      <w:pPr>
+        <w:pStyle w:val="NormalWeb"/>
+        <w:pBdr>
+          <w:top w:val="single" w:sz="2" w:space="0" w:color="D9D9E3"/>
+          <w:left w:val="single" w:sz="2" w:space="0" w:color="D9D9E3"/>
+          <w:bottom w:val="single" w:sz="2" w:space="0" w:color="D9D9E3"/>
+          <w:right w:val="single" w:sz="2" w:space="0" w:color="D9D9E3"/>
+        </w:pBdr>
+        <w:shd w:val="clear" w:color="auto" w:fill="444654"/>
+        <w:spacing w:before="300" w:beforeAutospacing="0" w:after="0" w:afterAutospacing="0"/>
+        <w:rPr>
+          <w:rFonts w:ascii="Segoe UI" w:hAnsi="Segoe UI" w:cs="Segoe UI"/>
+          <w:color w:val="D1D5DB"/>
+        </w:rPr>
+      </w:pPr>
+      <w:r>
+        <w:rPr>
+          <w:rFonts w:ascii="Segoe UI" w:hAnsi="Segoe UI" w:cs="Segoe UI"/>
+          <w:color w:val="D1D5DB"/>
+        </w:rPr>
+        <w:lastRenderedPageBreak/>
+        <w:t>For example, john.doe@example.com, jdoe123@mycompany.net, alice_123+test@gmail.co.uk, and jane-doe@my-university.edu all match this pattern, and are therefore considered valid email addresses.</w:t>
       </w:r>
     </w:p>
     <w:p/>

</xml_diff>